<commit_message>
Mourning Sad Morning - Stood Inside My Pain
</commit_message>
<xml_diff>
--- a/Conventional Song/Lyrics.docx
+++ b/Conventional Song/Lyrics.docx
@@ -2,7 +2,9 @@
 <file path=word/document.xml><?xml version="1.0" encoding="utf-8"?>
 <w:document xmlns:wpc="http://schemas.microsoft.com/office/word/2010/wordprocessingCanvas" xmlns:cx="http://schemas.microsoft.com/office/drawing/2014/chartex" xmlns:cx1="http://schemas.microsoft.com/office/drawing/2015/9/8/chartex" xmlns:cx2="http://schemas.microsoft.com/office/drawing/2015/10/21/chartex" xmlns:cx3="http://schemas.microsoft.com/office/drawing/2016/5/9/chartex" xmlns:cx4="http://schemas.microsoft.com/office/drawing/2016/5/10/chartex" xmlns:cx5="http://schemas.microsoft.com/office/drawing/2016/5/11/chartex" xmlns:cx6="http://schemas.microsoft.com/office/drawing/2016/5/12/chartex" xmlns:cx7="http://schemas.microsoft.com/office/drawing/2016/5/13/chartex" xmlns:cx8="http://schemas.microsoft.com/office/drawing/2016/5/14/chartex" xmlns:mc="http://schemas.openxmlformats.org/markup-compatibility/2006" xmlns:aink="http://schemas.microsoft.com/office/drawing/2016/ink" xmlns:am3d="http://schemas.microsoft.com/office/drawing/2017/model3d" xmlns:o="urn:schemas-microsoft-com:office:office" xmlns:r="http://schemas.openxmlformats.org/officeDocument/2006/relationships" xmlns:m="http://schemas.openxmlformats.org/officeDocument/2006/math" xmlns:v="urn:schemas-microsoft-com:vml" xmlns:wp14="http://schemas.microsoft.com/office/word/2010/wordprocessingDrawing" xmlns:wp="http://schemas.openxmlformats.org/drawingml/2006/wordprocessingDrawing" xmlns:w10="urn:schemas-microsoft-com:office:word" xmlns:w="http://schemas.openxmlformats.org/wordprocessingml/2006/main" xmlns:w14="http://schemas.microsoft.com/office/word/2010/wordml" xmlns:w15="http://schemas.microsoft.com/office/word/2012/wordml" xmlns:w16cid="http://schemas.microsoft.com/office/word/2016/wordml/cid" xmlns:w16se="http://schemas.microsoft.com/office/word/2015/wordml/symex" xmlns:wpg="http://schemas.microsoft.com/office/word/2010/wordprocessingGroup" xmlns:wpi="http://schemas.microsoft.com/office/word/2010/wordprocessingInk" xmlns:wne="http://schemas.microsoft.com/office/word/2006/wordml" xmlns:wps="http://schemas.microsoft.com/office/word/2010/wordprocessingShape" mc:Ignorable="w14 w15 w16se w16cid wp14">
   <w:body>
-    <w:p/>
+    <w:p>
+      <w:bookmarkStart w:id="0" w:name="_GoBack"/>
+    </w:p>
     <w:tbl>
       <w:tblPr>
         <w:tblStyle w:val="TableGrid"/>
@@ -73,12 +75,6 @@
           <w:p/>
           <w:p>
             <w:r>
-              <w:t>What’s new?</w:t>
-            </w:r>
-          </w:p>
-          <w:p/>
-          <w:p>
-            <w:r>
               <w:t xml:space="preserve">Dust myself off </w:t>
             </w:r>
           </w:p>
@@ -110,12 +106,18 @@
               <w:t>ff</w:t>
             </w:r>
             <w:r>
-              <w:t xml:space="preserve"> the floor?</w:t>
-            </w:r>
-          </w:p>
-          <w:p>
-            <w:r>
-              <w:t xml:space="preserve">Where is </w:t>
+              <w:t xml:space="preserve"> the floor</w:t>
+            </w:r>
+          </w:p>
+          <w:p>
+            <w:r>
+              <w:t>Where</w:t>
+            </w:r>
+            <w:r>
+              <w:t xml:space="preserve"> i</w:t>
+            </w:r>
+            <w:r>
+              <w:t xml:space="preserve">s </w:t>
             </w:r>
           </w:p>
           <w:p>
@@ -165,18 +167,27 @@
           </w:p>
           <w:p>
             <w:r>
-              <w:t>God, how much pain</w:t>
-            </w:r>
-          </w:p>
-          <w:p>
-            <w:r>
-              <w:t>And then it starts</w:t>
+              <w:t xml:space="preserve">God, how </w:t>
+            </w:r>
+            <w:r>
+              <w:t>it hurts</w:t>
+            </w:r>
+          </w:p>
+          <w:p>
+            <w:r>
+              <w:t>T</w:t>
+            </w:r>
+            <w:r>
+              <w:t>hen it starts</w:t>
             </w:r>
           </w:p>
           <w:p>
             <w:r>
               <w:t>Heaven’s align, it’s time</w:t>
             </w:r>
+            <w:r>
+              <w:t>, time, time!</w:t>
+            </w:r>
           </w:p>
           <w:p/>
           <w:p>
@@ -238,7 +249,7 @@
           </w:p>
           <w:p>
             <w:r>
-              <w:t>F</w:t>
+              <w:t>Do I f</w:t>
             </w:r>
             <w:r>
               <w:t>eel the bruise?</w:t>
@@ -246,7 +257,7 @@
           </w:p>
           <w:p>
             <w:r>
-              <w:t>K</w:t>
+              <w:t>Do I k</w:t>
             </w:r>
             <w:r>
               <w:t>now how to lose?</w:t>
@@ -265,12 +276,7 @@
           <w:p/>
           <w:p>
             <w:r>
-              <w:t xml:space="preserve">Hello, future me, </w:t>
-            </w:r>
-            <w:bookmarkStart w:id="0" w:name="_GoBack"/>
-            <w:bookmarkEnd w:id="0"/>
-            <w:r>
-              <w:t>not going to let you down</w:t>
+              <w:t>Hello, future me, not going to let you down</w:t>
             </w:r>
           </w:p>
           <w:p/>
@@ -284,6 +290,7 @@
           <w:p/>
         </w:tc>
       </w:tr>
+      <w:bookmarkEnd w:id="0"/>
     </w:tbl>
     <w:p/>
     <w:sectPr>

</xml_diff>